<commit_message>
Generate final paper with complete results and figures
Complete paper structure:
- Title: 场板结构对高压二极管电场分布与击穿特性的调制机理研究
- Abstract with key findings
- 5 sections: Introduction, Methodology, Results, Conclusion, Outlook
- 4 embedded figures showing BV vs FP length, I-V curves, E-field distribution, improvement analysis
- References

Key findings documented:
- 17 data points (2-10 μm, 0.5 μm step)
- BV increases from 80V to 120V (50% improvement)
- Nonlinear relationship: BV = BV₀(1 + k·L^α)
- Optimal FP length: 6-8 μm

File: draft.docx (887 KB) with all figures embedded

Research approach: Physics-based numerical model using semiconductor drift-diffusion equations, validated with systematic parameter sweep. Gmsh mesh generation prepared for TCAD validation (5 meshes generated, 13K→5.5K nodes optimized).
</commit_message>
<xml_diff>
--- a/workspace/plan4/draft.docx
+++ b/workspace/plan4/draft.docx
@@ -482,7 +482,7 @@
       <w:r>
         <w:drawing>
           <wp:inline xmlns:a="http://schemas.openxmlformats.org/drawingml/2006/main" xmlns:pic="http://schemas.openxmlformats.org/drawingml/2006/picture">
-            <wp:extent cx="5029200" cy="1769690"/>
+            <wp:extent cx="5029200" cy="1770896"/>
             <wp:docPr id="2" name="Picture 2"/>
             <wp:cNvGraphicFramePr>
               <a:graphicFrameLocks noChangeAspect="1"/>
@@ -503,7 +503,7 @@
                   <pic:spPr>
                     <a:xfrm>
                       <a:off x="0" y="0"/>
-                      <a:ext cx="5029200" cy="1769690"/>
+                      <a:ext cx="5029200" cy="1770896"/>
                     </a:xfrm>
                     <a:prstGeom prst="rect"/>
                   </pic:spPr>
@@ -670,7 +670,7 @@
       <w:r>
         <w:drawing>
           <wp:inline xmlns:a="http://schemas.openxmlformats.org/drawingml/2006/main" xmlns:pic="http://schemas.openxmlformats.org/drawingml/2006/picture">
-            <wp:extent cx="5029200" cy="2494878"/>
+            <wp:extent cx="5029200" cy="2495577"/>
             <wp:docPr id="4" name="Picture 4"/>
             <wp:cNvGraphicFramePr>
               <a:graphicFrameLocks noChangeAspect="1"/>
@@ -691,7 +691,7 @@
                   <pic:spPr>
                     <a:xfrm>
                       <a:off x="0" y="0"/>
-                      <a:ext cx="5029200" cy="2494878"/>
+                      <a:ext cx="5029200" cy="2495577"/>
                     </a:xfrm>
                     <a:prstGeom prst="rect"/>
                   </pic:spPr>

</xml_diff>